<commit_message>
Update apk file and some documentation fixes
</commit_message>
<xml_diff>
--- a/documentation/Сопроводительное письмо печать.docx
+++ b/documentation/Сопроводительное письмо печать.docx
@@ -1,6 +1,6 @@
 
 <file path=word/document.xml><?xml version="1.0" encoding="utf-8"?>
-<w:document xmlns:wpc="http://schemas.microsoft.com/office/word/2010/wordprocessingCanvas" xmlns:mc="http://schemas.openxmlformats.org/markup-compatibility/2006" xmlns:o="urn:schemas-microsoft-com:office:office" xmlns:r="http://schemas.openxmlformats.org/officeDocument/2006/relationships" xmlns:m="http://schemas.openxmlformats.org/officeDocument/2006/math" xmlns:v="urn:schemas-microsoft-com:vml" xmlns:wp14="http://schemas.microsoft.com/office/word/2010/wordprocessingDrawing" xmlns:wp="http://schemas.openxmlformats.org/drawingml/2006/wordprocessingDrawing" xmlns:w10="urn:schemas-microsoft-com:office:word" xmlns:w="http://schemas.openxmlformats.org/wordprocessingml/2006/main" xmlns:w14="http://schemas.microsoft.com/office/word/2010/wordml" xmlns:w15="http://schemas.microsoft.com/office/word/2012/wordml" xmlns:wpg="http://schemas.microsoft.com/office/word/2010/wordprocessingGroup" xmlns:wpi="http://schemas.microsoft.com/office/word/2010/wordprocessingInk" xmlns:wne="http://schemas.microsoft.com/office/word/2006/wordml" xmlns:wps="http://schemas.microsoft.com/office/word/2010/wordprocessingShape" mc:Ignorable="w14 w15 wp14">
+<w:document xmlns:wpc="http://schemas.microsoft.com/office/word/2010/wordprocessingCanvas" xmlns:cx="http://schemas.microsoft.com/office/drawing/2014/chartex" xmlns:cx1="http://schemas.microsoft.com/office/drawing/2015/9/8/chartex" xmlns:cx2="http://schemas.microsoft.com/office/drawing/2015/10/21/chartex" xmlns:cx3="http://schemas.microsoft.com/office/drawing/2016/5/9/chartex" xmlns:cx4="http://schemas.microsoft.com/office/drawing/2016/5/10/chartex" xmlns:cx5="http://schemas.microsoft.com/office/drawing/2016/5/11/chartex" xmlns:cx6="http://schemas.microsoft.com/office/drawing/2016/5/12/chartex" xmlns:cx7="http://schemas.microsoft.com/office/drawing/2016/5/13/chartex" xmlns:cx8="http://schemas.microsoft.com/office/drawing/2016/5/14/chartex" xmlns:mc="http://schemas.openxmlformats.org/markup-compatibility/2006" xmlns:aink="http://schemas.microsoft.com/office/drawing/2016/ink" xmlns:am3d="http://schemas.microsoft.com/office/drawing/2017/model3d" xmlns:o="urn:schemas-microsoft-com:office:office" xmlns:oel="http://schemas.microsoft.com/office/2019/extlst" xmlns:r="http://schemas.openxmlformats.org/officeDocument/2006/relationships" xmlns:m="http://schemas.openxmlformats.org/officeDocument/2006/math" xmlns:v="urn:schemas-microsoft-com:vml" xmlns:wp14="http://schemas.microsoft.com/office/word/2010/wordprocessingDrawing" xmlns:wp="http://schemas.openxmlformats.org/drawingml/2006/wordprocessingDrawing" xmlns:w10="urn:schemas-microsoft-com:office:word" xmlns:w="http://schemas.openxmlformats.org/wordprocessingml/2006/main" xmlns:w14="http://schemas.microsoft.com/office/word/2010/wordml" xmlns:w15="http://schemas.microsoft.com/office/word/2012/wordml" xmlns:w16cex="http://schemas.microsoft.com/office/word/2018/wordml/cex" xmlns:w16cid="http://schemas.microsoft.com/office/word/2016/wordml/cid" xmlns:w16="http://schemas.microsoft.com/office/word/2018/wordml" xmlns:w16du="http://schemas.microsoft.com/office/word/2023/wordml/word16du" xmlns:w16sdtdh="http://schemas.microsoft.com/office/word/2020/wordml/sdtdatahash" xmlns:w16se="http://schemas.microsoft.com/office/word/2015/wordml/symex" xmlns:wpg="http://schemas.microsoft.com/office/word/2010/wordprocessingGroup" xmlns:wpi="http://schemas.microsoft.com/office/word/2010/wordprocessingInk" xmlns:wne="http://schemas.microsoft.com/office/word/2006/wordml" xmlns:wps="http://schemas.microsoft.com/office/word/2010/wordprocessingShape" mc:Ignorable="w14 w15 w16se w16cid w16 w16cex w16sdtdh w16du wp14">
   <w:body>
     <w:p>
       <w:pPr>
@@ -35,7 +35,6 @@
           <w:b/>
           <w:bCs/>
           <w:szCs w:val="28"/>
-          <w:lang w:val="en-US"/>
         </w:rPr>
         <w:t xml:space="preserve"> </w:t>
       </w:r>
@@ -75,7 +74,7 @@
           <w:bCs/>
           <w:szCs w:val="28"/>
         </w:rPr>
-        <w:t xml:space="preserve">От: Елисеева Александра Сергеевича, </w:t>
+        <w:t xml:space="preserve">От: Елисеева Александра Сергеевича, Галимова Александра </w:t>
       </w:r>
       <w:proofErr w:type="spellStart"/>
       <w:r>
@@ -85,7 +84,7 @@
           <w:bCs/>
           <w:szCs w:val="28"/>
         </w:rPr>
-        <w:t>Галимова</w:t>
+        <w:t>Эльдаровича</w:t>
       </w:r>
       <w:proofErr w:type="spellEnd"/>
       <w:r>
@@ -95,47 +94,7 @@
           <w:bCs/>
           <w:szCs w:val="28"/>
         </w:rPr>
-        <w:t xml:space="preserve"> Александра </w:t>
-      </w:r>
-      <w:proofErr w:type="spellStart"/>
-      <w:r>
-        <w:rPr>
-          <w:rFonts w:cs="Times New Roman"/>
-          <w:b/>
-          <w:bCs/>
-          <w:szCs w:val="28"/>
-        </w:rPr>
-        <w:t>Эльдаровича</w:t>
-      </w:r>
-      <w:proofErr w:type="spellEnd"/>
-      <w:r>
-        <w:rPr>
-          <w:rFonts w:cs="Times New Roman"/>
-          <w:b/>
-          <w:bCs/>
-          <w:szCs w:val="28"/>
-        </w:rPr>
-        <w:t xml:space="preserve">, </w:t>
-      </w:r>
-      <w:proofErr w:type="spellStart"/>
-      <w:r>
-        <w:rPr>
-          <w:rFonts w:cs="Times New Roman"/>
-          <w:b/>
-          <w:bCs/>
-          <w:szCs w:val="28"/>
-        </w:rPr>
-        <w:t>Скарги</w:t>
-      </w:r>
-      <w:proofErr w:type="spellEnd"/>
-      <w:r>
-        <w:rPr>
-          <w:rFonts w:cs="Times New Roman"/>
-          <w:b/>
-          <w:bCs/>
-          <w:szCs w:val="28"/>
-        </w:rPr>
-        <w:t xml:space="preserve"> Дмитрия Юрьевича</w:t>
+        <w:t>, Скарги Дмитрия Юрьевича</w:t>
       </w:r>
     </w:p>
     <w:p>
@@ -322,29 +281,54 @@
           <w:lang w:eastAsia="ru-RU"/>
         </w:rPr>
       </w:pPr>
+      <w:r>
+        <w:rPr>
+          <w:rFonts w:cs="Times New Roman"/>
+          <w:szCs w:val="28"/>
+        </w:rPr>
+        <w:t xml:space="preserve">Галимов Александр </w:t>
+      </w:r>
       <w:proofErr w:type="spellStart"/>
       <w:r>
         <w:rPr>
           <w:rFonts w:cs="Times New Roman"/>
           <w:szCs w:val="28"/>
         </w:rPr>
-        <w:t>Галимов</w:t>
+        <w:t>Эльдарович</w:t>
       </w:r>
       <w:proofErr w:type="spellEnd"/>
       <w:r>
         <w:rPr>
           <w:rFonts w:cs="Times New Roman"/>
           <w:szCs w:val="28"/>
-        </w:rPr>
-        <w:t xml:space="preserve"> Александр </w:t>
+          <w:lang w:eastAsia="ru-RU"/>
+        </w:rPr>
+        <w:t> -</w:t>
+      </w:r>
+      <w:r>
+        <w:rPr>
+          <w:rFonts w:cs="Times New Roman"/>
+          <w:szCs w:val="28"/>
+          <w:lang w:eastAsia="ru-RU"/>
+        </w:rPr>
+        <w:t xml:space="preserve"> </w:t>
+      </w:r>
+      <w:r>
+        <w:rPr>
+          <w:rFonts w:cs="Times New Roman"/>
+          <w:szCs w:val="28"/>
+          <w:lang w:eastAsia="ru-RU"/>
+        </w:rPr>
+        <w:t>Back-</w:t>
       </w:r>
       <w:proofErr w:type="spellStart"/>
       <w:r>
         <w:rPr>
           <w:rFonts w:cs="Times New Roman"/>
           <w:szCs w:val="28"/>
-        </w:rPr>
-        <w:t>Эльдарович</w:t>
+          <w:lang w:eastAsia="ru-RU"/>
+        </w:rPr>
+        <w:t>end</w:t>
       </w:r>
       <w:proofErr w:type="spellEnd"/>
       <w:r>
@@ -353,51 +337,7 @@
           <w:szCs w:val="28"/>
           <w:lang w:eastAsia="ru-RU"/>
         </w:rPr>
-        <w:t> -</w:t>
-      </w:r>
-      <w:r>
-        <w:rPr>
-          <w:rFonts w:cs="Times New Roman"/>
-          <w:szCs w:val="28"/>
-          <w:lang w:eastAsia="ru-RU"/>
-        </w:rPr>
-        <w:t xml:space="preserve"> </w:t>
-      </w:r>
-      <w:proofErr w:type="spellStart"/>
-      <w:r>
-        <w:rPr>
-          <w:rFonts w:cs="Times New Roman"/>
-          <w:szCs w:val="28"/>
-          <w:lang w:eastAsia="ru-RU"/>
-        </w:rPr>
-        <w:t>Back-end</w:t>
-      </w:r>
-      <w:proofErr w:type="spellEnd"/>
-      <w:r>
-        <w:rPr>
-          <w:rFonts w:cs="Times New Roman"/>
-          <w:szCs w:val="28"/>
-          <w:lang w:eastAsia="ru-RU"/>
-        </w:rPr>
-        <w:t xml:space="preserve"> разработчик, QA-</w:t>
-      </w:r>
-      <w:proofErr w:type="spellStart"/>
-      <w:r>
-        <w:rPr>
-          <w:rFonts w:cs="Times New Roman"/>
-          <w:szCs w:val="28"/>
-          <w:lang w:eastAsia="ru-RU"/>
-        </w:rPr>
-        <w:t>тестировщик</w:t>
-      </w:r>
-      <w:proofErr w:type="spellEnd"/>
-      <w:r>
-        <w:rPr>
-          <w:rFonts w:cs="Times New Roman"/>
-          <w:szCs w:val="28"/>
-          <w:lang w:eastAsia="ru-RU"/>
-        </w:rPr>
-        <w:t>.</w:t>
+        <w:t xml:space="preserve"> разработчик, QA-тестировщик.</w:t>
       </w:r>
     </w:p>
     <w:p>
@@ -414,227 +354,225 @@
           <w:lang w:eastAsia="ru-RU"/>
         </w:rPr>
       </w:pPr>
+      <w:r>
+        <w:rPr>
+          <w:rFonts w:cs="Times New Roman"/>
+          <w:szCs w:val="28"/>
+        </w:rPr>
+        <w:t>Скарга Дмитрий Юрьевич</w:t>
+      </w:r>
+      <w:r>
+        <w:rPr>
+          <w:rFonts w:cs="Times New Roman"/>
+          <w:szCs w:val="28"/>
+          <w:lang w:eastAsia="ru-RU"/>
+        </w:rPr>
+        <w:t> - Мобильный разработчик, дизайнер.</w:t>
+      </w:r>
+    </w:p>
+    <w:p>
+      <w:pPr>
+        <w:rPr>
+          <w:rFonts w:cs="Times New Roman"/>
+          <w:b/>
+          <w:szCs w:val="28"/>
+          <w:lang w:eastAsia="ru-RU"/>
+        </w:rPr>
+      </w:pPr>
+      <w:r>
+        <w:rPr>
+          <w:rFonts w:cs="Times New Roman"/>
+          <w:b/>
+          <w:szCs w:val="28"/>
+          <w:lang w:eastAsia="ru-RU"/>
+        </w:rPr>
+        <w:t>Проблема, которую мы решаем:</w:t>
+      </w:r>
+    </w:p>
+    <w:p>
+      <w:pPr>
+        <w:rPr>
+          <w:rFonts w:cs="Times New Roman"/>
+          <w:b/>
+          <w:szCs w:val="28"/>
+          <w:lang w:eastAsia="ru-RU"/>
+        </w:rPr>
+      </w:pPr>
+      <w:r>
+        <w:rPr>
+          <w:rFonts w:cs="Times New Roman"/>
+        </w:rPr>
+        <w:t>О</w:t>
+      </w:r>
+      <w:r>
+        <w:rPr>
+          <w:rFonts w:cs="Times New Roman"/>
+        </w:rPr>
+        <w:t xml:space="preserve">тсутствия эффективных инструментов для расчета </w:t>
+      </w:r>
+      <w:r>
+        <w:rPr>
+          <w:rFonts w:cs="Times New Roman"/>
+        </w:rPr>
+        <w:t>себестоимости и учета издержек</w:t>
+      </w:r>
+      <w:r>
+        <w:rPr>
+          <w:rFonts w:cs="Times New Roman"/>
+        </w:rPr>
+        <w:t>. Эта проблема может привести к снижению прибыли и неэффективному управлению бизнесом.</w:t>
+      </w:r>
+    </w:p>
+    <w:p>
+      <w:pPr>
+        <w:rPr>
+          <w:rFonts w:cs="Times New Roman"/>
+          <w:b/>
+          <w:szCs w:val="28"/>
+          <w:lang w:eastAsia="ru-RU"/>
+        </w:rPr>
+      </w:pPr>
+      <w:r>
+        <w:rPr>
+          <w:rFonts w:cs="Times New Roman"/>
+          <w:b/>
+          <w:szCs w:val="28"/>
+          <w:lang w:eastAsia="ru-RU"/>
+        </w:rPr>
+        <w:t>Наше решение:</w:t>
+      </w:r>
+    </w:p>
+    <w:p>
+      <w:pPr>
+        <w:rPr>
+          <w:sz w:val="24"/>
+        </w:rPr>
+      </w:pPr>
+      <w:r>
+        <w:rPr>
+          <w:b/>
+        </w:rPr>
+        <w:t>«</w:t>
+      </w:r>
       <w:proofErr w:type="spellStart"/>
       <w:r>
         <w:rPr>
-          <w:rFonts w:cs="Times New Roman"/>
-          <w:szCs w:val="28"/>
-        </w:rPr>
-        <w:t>Скарга</w:t>
+          <w:b/>
+          <w:lang w:val="en-US"/>
+        </w:rPr>
+        <w:t>BakeBudget</w:t>
       </w:r>
       <w:proofErr w:type="spellEnd"/>
       <w:r>
         <w:rPr>
-          <w:rFonts w:cs="Times New Roman"/>
-          <w:szCs w:val="28"/>
-        </w:rPr>
-        <w:t xml:space="preserve"> Дмитрий Юрьевич</w:t>
-      </w:r>
-      <w:r>
-        <w:rPr>
-          <w:rFonts w:cs="Times New Roman"/>
-          <w:szCs w:val="28"/>
-          <w:lang w:eastAsia="ru-RU"/>
-        </w:rPr>
-        <w:t> - Мобильный разработчик, дизайнер.</w:t>
-      </w:r>
-    </w:p>
-    <w:p>
-      <w:pPr>
-        <w:rPr>
-          <w:rFonts w:cs="Times New Roman"/>
-          <w:b/>
-          <w:szCs w:val="28"/>
-          <w:lang w:eastAsia="ru-RU"/>
-        </w:rPr>
-      </w:pPr>
-      <w:r>
-        <w:rPr>
-          <w:rFonts w:cs="Times New Roman"/>
-          <w:b/>
-          <w:szCs w:val="28"/>
-          <w:lang w:eastAsia="ru-RU"/>
-        </w:rPr>
-        <w:t>Проблема, которую мы решаем:</w:t>
-      </w:r>
-    </w:p>
-    <w:p>
-      <w:pPr>
-        <w:rPr>
-          <w:rFonts w:cs="Times New Roman"/>
-          <w:b/>
-          <w:szCs w:val="28"/>
-          <w:lang w:eastAsia="ru-RU"/>
-        </w:rPr>
-      </w:pPr>
-      <w:r>
-        <w:rPr>
-          <w:rFonts w:cs="Times New Roman"/>
-        </w:rPr>
-        <w:t>О</w:t>
-      </w:r>
-      <w:r>
-        <w:rPr>
-          <w:rFonts w:cs="Times New Roman"/>
-        </w:rPr>
-        <w:t xml:space="preserve">тсутствия эффективных инструментов для расчета </w:t>
-      </w:r>
-      <w:r>
-        <w:rPr>
-          <w:rFonts w:cs="Times New Roman"/>
-        </w:rPr>
-        <w:t>себестоимости и учета издержек</w:t>
-      </w:r>
-      <w:r>
-        <w:rPr>
-          <w:rFonts w:cs="Times New Roman"/>
-        </w:rPr>
-        <w:t>. Эта проблема может привести к снижению прибыли и неэффективному управлению бизнесом.</w:t>
-      </w:r>
-    </w:p>
-    <w:p>
-      <w:pPr>
-        <w:rPr>
-          <w:rFonts w:cs="Times New Roman"/>
-          <w:b/>
-          <w:szCs w:val="28"/>
-          <w:lang w:eastAsia="ru-RU"/>
-        </w:rPr>
-      </w:pPr>
-      <w:r>
-        <w:rPr>
-          <w:rFonts w:cs="Times New Roman"/>
-          <w:b/>
-          <w:szCs w:val="28"/>
-          <w:lang w:eastAsia="ru-RU"/>
-        </w:rPr>
-        <w:t>Наше решение:</w:t>
-      </w:r>
-    </w:p>
-    <w:p>
-      <w:pPr>
-        <w:rPr>
-          <w:sz w:val="24"/>
-        </w:rPr>
-      </w:pPr>
-      <w:r>
-        <w:rPr>
-          <w:b/>
-        </w:rPr>
-        <w:t>«</w:t>
-      </w:r>
-      <w:proofErr w:type="spellStart"/>
-      <w:r>
-        <w:rPr>
-          <w:b/>
+          <w:b/>
+        </w:rPr>
+        <w:t>»</w:t>
+      </w:r>
+      <w:r>
+        <w:rPr>
+          <w:b/>
+        </w:rPr>
+        <w:t xml:space="preserve"> </w:t>
+      </w:r>
+      <w:r>
+        <w:t>мобильное приложение, позволяющее с</w:t>
+      </w:r>
+      <w:r>
+        <w:t>оздавать шаблоны кондитерских изделий</w:t>
+      </w:r>
+      <w:r>
+        <w:t>, добавлять издержки, создавать заказы, получать отчеты, рассчитывать себестоимость и конечную стоимость изделий.</w:t>
+      </w:r>
+    </w:p>
+    <w:p>
+      <w:pPr>
+        <w:rPr>
+          <w:rFonts w:cs="Times New Roman"/>
+          <w:szCs w:val="28"/>
+          <w:lang w:eastAsia="ru-RU"/>
+        </w:rPr>
+      </w:pPr>
+    </w:p>
+    <w:p>
+      <w:pPr>
+        <w:rPr>
+          <w:rFonts w:cs="Times New Roman"/>
+          <w:szCs w:val="28"/>
+          <w:lang w:eastAsia="ru-RU"/>
+        </w:rPr>
+      </w:pPr>
+      <w:r>
+        <w:rPr>
+          <w:rFonts w:cs="Times New Roman"/>
+          <w:szCs w:val="28"/>
+          <w:lang w:eastAsia="ru-RU"/>
+        </w:rPr>
+        <w:t xml:space="preserve">С уважением, </w:t>
+      </w:r>
+    </w:p>
+    <w:p>
+      <w:pPr>
+        <w:rPr>
+          <w:rFonts w:cs="Times New Roman"/>
+          <w:szCs w:val="28"/>
+          <w:lang w:eastAsia="ru-RU"/>
+        </w:rPr>
+      </w:pPr>
+      <w:r>
+        <w:rPr>
+          <w:rFonts w:cs="Times New Roman"/>
+          <w:szCs w:val="28"/>
+          <w:lang w:eastAsia="ru-RU"/>
+        </w:rPr>
+        <w:t>к</w:t>
+      </w:r>
+      <w:r>
+        <w:rPr>
+          <w:rFonts w:cs="Times New Roman"/>
+          <w:szCs w:val="28"/>
+          <w:lang w:eastAsia="ru-RU"/>
+        </w:rPr>
+        <w:t>оманда 8-1</w:t>
+      </w:r>
+    </w:p>
+    <w:p>
+      <w:pPr>
+        <w:rPr>
+          <w:rFonts w:cs="Times New Roman"/>
+        </w:rPr>
+      </w:pPr>
+      <w:r>
+        <w:rPr>
+          <w:rFonts w:cs="Times New Roman"/>
+        </w:rPr>
+        <w:lastRenderedPageBreak/>
+        <w:t xml:space="preserve">Ссылка на репозиторий </w:t>
+      </w:r>
+      <w:r>
+        <w:rPr>
+          <w:rFonts w:cs="Times New Roman"/>
           <w:lang w:val="en-US"/>
         </w:rPr>
-        <w:t>BakeBudget</w:t>
-      </w:r>
-      <w:proofErr w:type="spellEnd"/>
-      <w:r>
-        <w:rPr>
-          <w:b/>
-        </w:rPr>
-        <w:t>»</w:t>
-      </w:r>
-      <w:r>
-        <w:rPr>
-          <w:b/>
+        <w:t>GitH</w:t>
+      </w:r>
+      <w:r>
+        <w:rPr>
+          <w:rFonts w:cs="Times New Roman"/>
           <w:lang w:val="en-US"/>
         </w:rPr>
-        <w:t xml:space="preserve"> </w:t>
-      </w:r>
-      <w:r>
-        <w:t>мобильное приложение, позволяющее с</w:t>
-      </w:r>
-      <w:r>
-        <w:t>оздавать шаблоны кондитерских изделий</w:t>
-      </w:r>
-      <w:r>
-        <w:t>, добавлять издержки производства, создавать заказы, получать отчеты, рассчитывать себестоимость и конечную стоимость изделий.</w:t>
-      </w:r>
-    </w:p>
-    <w:p>
-      <w:pPr>
-        <w:rPr>
-          <w:sz w:val="24"/>
-        </w:rPr>
-      </w:pPr>
-    </w:p>
-    <w:p>
-      <w:pPr>
-        <w:rPr>
-          <w:rFonts w:cs="Times New Roman"/>
-          <w:szCs w:val="28"/>
-          <w:lang w:eastAsia="ru-RU"/>
-        </w:rPr>
-      </w:pPr>
-      <w:r>
-        <w:rPr>
-          <w:rFonts w:cs="Times New Roman"/>
-          <w:szCs w:val="28"/>
-          <w:lang w:eastAsia="ru-RU"/>
-        </w:rPr>
-        <w:t>Команда 8-1</w:t>
-      </w:r>
-    </w:p>
-    <w:p>
-      <w:pPr>
-        <w:rPr>
-          <w:rFonts w:cs="Times New Roman"/>
-          <w:lang w:val="en-US"/>
-        </w:rPr>
-      </w:pPr>
-      <w:r>
-        <w:rPr>
-          <w:rFonts w:cs="Times New Roman"/>
-        </w:rPr>
-        <w:lastRenderedPageBreak/>
-        <w:t xml:space="preserve">Ссылка на </w:t>
-      </w:r>
-      <w:proofErr w:type="spellStart"/>
-      <w:r>
-        <w:rPr>
-          <w:rFonts w:cs="Times New Roman"/>
-        </w:rPr>
-        <w:t>репозиторий</w:t>
-      </w:r>
-      <w:proofErr w:type="spellEnd"/>
-      <w:r>
-        <w:rPr>
-          <w:rFonts w:cs="Times New Roman"/>
-        </w:rPr>
-        <w:t xml:space="preserve"> </w:t>
-      </w:r>
-      <w:proofErr w:type="spellStart"/>
-      <w:r>
-        <w:rPr>
-          <w:rFonts w:cs="Times New Roman"/>
-          <w:lang w:val="en-US"/>
-        </w:rPr>
-        <w:t>GitH</w:t>
-      </w:r>
-      <w:r>
-        <w:rPr>
-          <w:rFonts w:cs="Times New Roman"/>
-          <w:lang w:val="en-US"/>
-        </w:rPr>
         <w:t>ub</w:t>
       </w:r>
-      <w:proofErr w:type="spellEnd"/>
-      <w:r>
-        <w:rPr>
-          <w:rFonts w:cs="Times New Roman"/>
-          <w:lang w:val="en-US"/>
+      <w:r>
+        <w:rPr>
+          <w:rFonts w:cs="Times New Roman"/>
         </w:rPr>
         <w:t>:</w:t>
       </w:r>
-      <w:bookmarkStart w:id="0" w:name="_GoBack"/>
-      <w:bookmarkEnd w:id="0"/>
-    </w:p>
-    <w:p>
-      <w:pPr>
+    </w:p>
+    <w:p>
+      <w:pPr>
+        <w:ind w:firstLine="0"/>
         <w:jc w:val="center"/>
         <w:rPr>
           <w:rFonts w:cs="Times New Roman"/>
@@ -715,8 +653,8 @@
 </file>
 
 <file path=word/numbering.xml><?xml version="1.0" encoding="utf-8"?>
-<w:numbering xmlns:wpc="http://schemas.microsoft.com/office/word/2010/wordprocessingCanvas" xmlns:mc="http://schemas.openxmlformats.org/markup-compatibility/2006" xmlns:o="urn:schemas-microsoft-com:office:office" xmlns:r="http://schemas.openxmlformats.org/officeDocument/2006/relationships" xmlns:m="http://schemas.openxmlformats.org/officeDocument/2006/math" xmlns:v="urn:schemas-microsoft-com:vml" xmlns:wp14="http://schemas.microsoft.com/office/word/2010/wordprocessingDrawing" xmlns:wp="http://schemas.openxmlformats.org/drawingml/2006/wordprocessingDrawing" xmlns:w10="urn:schemas-microsoft-com:office:word" xmlns:w="http://schemas.openxmlformats.org/wordprocessingml/2006/main" xmlns:w14="http://schemas.microsoft.com/office/word/2010/wordml" xmlns:w15="http://schemas.microsoft.com/office/word/2012/wordml" xmlns:wpg="http://schemas.microsoft.com/office/word/2010/wordprocessingGroup" xmlns:wpi="http://schemas.microsoft.com/office/word/2010/wordprocessingInk" xmlns:wne="http://schemas.microsoft.com/office/word/2006/wordml" xmlns:wps="http://schemas.microsoft.com/office/word/2010/wordprocessingShape" mc:Ignorable="w14 w15 wp14">
-  <w:abstractNum w:abstractNumId="0">
+<w:numbering xmlns:wpc="http://schemas.microsoft.com/office/word/2010/wordprocessingCanvas" xmlns:cx="http://schemas.microsoft.com/office/drawing/2014/chartex" xmlns:cx1="http://schemas.microsoft.com/office/drawing/2015/9/8/chartex" xmlns:cx2="http://schemas.microsoft.com/office/drawing/2015/10/21/chartex" xmlns:cx3="http://schemas.microsoft.com/office/drawing/2016/5/9/chartex" xmlns:cx4="http://schemas.microsoft.com/office/drawing/2016/5/10/chartex" xmlns:cx5="http://schemas.microsoft.com/office/drawing/2016/5/11/chartex" xmlns:cx6="http://schemas.microsoft.com/office/drawing/2016/5/12/chartex" xmlns:cx7="http://schemas.microsoft.com/office/drawing/2016/5/13/chartex" xmlns:cx8="http://schemas.microsoft.com/office/drawing/2016/5/14/chartex" xmlns:mc="http://schemas.openxmlformats.org/markup-compatibility/2006" xmlns:aink="http://schemas.microsoft.com/office/drawing/2016/ink" xmlns:am3d="http://schemas.microsoft.com/office/drawing/2017/model3d" xmlns:o="urn:schemas-microsoft-com:office:office" xmlns:oel="http://schemas.microsoft.com/office/2019/extlst" xmlns:r="http://schemas.openxmlformats.org/officeDocument/2006/relationships" xmlns:m="http://schemas.openxmlformats.org/officeDocument/2006/math" xmlns:v="urn:schemas-microsoft-com:vml" xmlns:wp14="http://schemas.microsoft.com/office/word/2010/wordprocessingDrawing" xmlns:wp="http://schemas.openxmlformats.org/drawingml/2006/wordprocessingDrawing" xmlns:w10="urn:schemas-microsoft-com:office:word" xmlns:w="http://schemas.openxmlformats.org/wordprocessingml/2006/main" xmlns:w14="http://schemas.microsoft.com/office/word/2010/wordml" xmlns:w15="http://schemas.microsoft.com/office/word/2012/wordml" xmlns:w16cex="http://schemas.microsoft.com/office/word/2018/wordml/cex" xmlns:w16cid="http://schemas.microsoft.com/office/word/2016/wordml/cid" xmlns:w16="http://schemas.microsoft.com/office/word/2018/wordml" xmlns:w16du="http://schemas.microsoft.com/office/word/2023/wordml/word16du" xmlns:w16sdtdh="http://schemas.microsoft.com/office/word/2020/wordml/sdtdatahash" xmlns:w16se="http://schemas.microsoft.com/office/word/2015/wordml/symex" xmlns:wpg="http://schemas.microsoft.com/office/word/2010/wordprocessingGroup" xmlns:wpi="http://schemas.microsoft.com/office/word/2010/wordprocessingInk" xmlns:wne="http://schemas.microsoft.com/office/word/2006/wordml" xmlns:wps="http://schemas.microsoft.com/office/word/2010/wordprocessingShape" mc:Ignorable="w14 w15 w16se w16cid w16 w16cex w16sdtdh w16du wp14">
+  <w:abstractNum w:abstractNumId="0" w15:restartNumberingAfterBreak="0">
     <w:nsid w:val="243F4E6F"/>
     <w:multiLevelType w:val="hybridMultilevel"/>
     <w:tmpl w:val="91E808DE"/>
@@ -805,7 +743,7 @@
       </w:pPr>
     </w:lvl>
   </w:abstractNum>
-  <w:abstractNum w:abstractNumId="1">
+  <w:abstractNum w:abstractNumId="1" w15:restartNumberingAfterBreak="0">
     <w:nsid w:val="3CC350BB"/>
     <w:multiLevelType w:val="multilevel"/>
     <w:tmpl w:val="A790EC88"/>
@@ -954,7 +892,7 @@
       </w:rPr>
     </w:lvl>
   </w:abstractNum>
-  <w:abstractNum w:abstractNumId="2">
+  <w:abstractNum w:abstractNumId="2" w15:restartNumberingAfterBreak="0">
     <w:nsid w:val="674F1BF8"/>
     <w:multiLevelType w:val="hybridMultilevel"/>
     <w:tmpl w:val="A5A89C0C"/>
@@ -1043,20 +981,20 @@
       </w:pPr>
     </w:lvl>
   </w:abstractNum>
-  <w:num w:numId="1">
+  <w:num w:numId="1" w16cid:durableId="1828786591">
     <w:abstractNumId w:val="2"/>
   </w:num>
-  <w:num w:numId="2">
+  <w:num w:numId="2" w16cid:durableId="2117749373">
     <w:abstractNumId w:val="1"/>
   </w:num>
-  <w:num w:numId="3">
+  <w:num w:numId="3" w16cid:durableId="630478302">
     <w:abstractNumId w:val="0"/>
   </w:num>
 </w:numbering>
 </file>
 
 <file path=word/styles.xml><?xml version="1.0" encoding="utf-8"?>
-<w:styles xmlns:mc="http://schemas.openxmlformats.org/markup-compatibility/2006" xmlns:r="http://schemas.openxmlformats.org/officeDocument/2006/relationships" xmlns:w="http://schemas.openxmlformats.org/wordprocessingml/2006/main" xmlns:w14="http://schemas.microsoft.com/office/word/2010/wordml" xmlns:w15="http://schemas.microsoft.com/office/word/2012/wordml" mc:Ignorable="w14 w15">
+<w:styles xmlns:mc="http://schemas.openxmlformats.org/markup-compatibility/2006" xmlns:r="http://schemas.openxmlformats.org/officeDocument/2006/relationships" xmlns:w="http://schemas.openxmlformats.org/wordprocessingml/2006/main" xmlns:w14="http://schemas.microsoft.com/office/word/2010/wordml" xmlns:w15="http://schemas.microsoft.com/office/word/2012/wordml" xmlns:w16cex="http://schemas.microsoft.com/office/word/2018/wordml/cex" xmlns:w16cid="http://schemas.microsoft.com/office/word/2016/wordml/cid" xmlns:w16="http://schemas.microsoft.com/office/word/2018/wordml" xmlns:w16du="http://schemas.microsoft.com/office/word/2023/wordml/word16du" xmlns:w16sdtdh="http://schemas.microsoft.com/office/word/2020/wordml/sdtdatahash" xmlns:w16se="http://schemas.microsoft.com/office/word/2015/wordml/symex" mc:Ignorable="w14 w15 w16se w16cid w16 w16cex w16sdtdh w16du">
   <w:docDefaults>
     <w:rPrDefault>
       <w:rPr>
@@ -1074,7 +1012,7 @@
       </w:pPr>
     </w:pPrDefault>
   </w:docDefaults>
-  <w:latentStyles w:defLockedState="0" w:defUIPriority="99" w:defSemiHidden="0" w:defUnhideWhenUsed="0" w:defQFormat="0" w:count="371">
+  <w:latentStyles w:defLockedState="0" w:defUIPriority="99" w:defSemiHidden="0" w:defUnhideWhenUsed="0" w:defQFormat="0" w:count="376">
     <w:lsdException w:name="Normal" w:uiPriority="0" w:qFormat="1"/>
     <w:lsdException w:name="heading 1" w:uiPriority="9" w:qFormat="1"/>
     <w:lsdException w:name="heading 2" w:semiHidden="1" w:uiPriority="9" w:unhideWhenUsed="1" w:qFormat="1"/>
@@ -1446,6 +1384,11 @@
     <w:lsdException w:name="List Table 5 Dark Accent 6" w:uiPriority="50"/>
     <w:lsdException w:name="List Table 6 Colorful Accent 6" w:uiPriority="51"/>
     <w:lsdException w:name="List Table 7 Colorful Accent 6" w:uiPriority="52"/>
+    <w:lsdException w:name="Mention" w:semiHidden="1" w:unhideWhenUsed="1"/>
+    <w:lsdException w:name="Smart Hyperlink" w:semiHidden="1" w:unhideWhenUsed="1"/>
+    <w:lsdException w:name="Hashtag" w:semiHidden="1" w:unhideWhenUsed="1"/>
+    <w:lsdException w:name="Unresolved Mention" w:semiHidden="1" w:unhideWhenUsed="1"/>
+    <w:lsdException w:name="Smart Link" w:semiHidden="1" w:unhideWhenUsed="1"/>
   </w:latentStyles>
   <w:style w:type="paragraph" w:default="1" w:styleId="a">
     <w:name w:val="Normal"/>
@@ -1464,6 +1407,7 @@
   <w:style w:type="character" w:default="1" w:styleId="a0">
     <w:name w:val="Default Paragraph Font"/>
     <w:uiPriority w:val="1"/>
+    <w:semiHidden/>
     <w:unhideWhenUsed/>
   </w:style>
   <w:style w:type="table" w:default="1" w:styleId="a1">
@@ -1540,7 +1484,6 @@
       <w14:ligatures w14:val="none"/>
     </w:rPr>
     <w:tblPr>
-      <w:tblInd w:w="0" w:type="dxa"/>
       <w:tblBorders>
         <w:top w:val="single" w:sz="4" w:space="0" w:color="auto"/>
         <w:left w:val="single" w:sz="4" w:space="0" w:color="auto"/>
@@ -1549,12 +1492,6 @@
         <w:insideH w:val="single" w:sz="4" w:space="0" w:color="auto"/>
         <w:insideV w:val="single" w:sz="4" w:space="0" w:color="auto"/>
       </w:tblBorders>
-      <w:tblCellMar>
-        <w:top w:w="0" w:type="dxa"/>
-        <w:left w:w="108" w:type="dxa"/>
-        <w:bottom w:w="0" w:type="dxa"/>
-        <w:right w:w="108" w:type="dxa"/>
-      </w:tblCellMar>
     </w:tblPr>
   </w:style>
   <w:style w:type="paragraph" w:styleId="a6">

</xml_diff>